<commit_message>
change the data link in chapter 3
</commit_message>
<xml_diff>
--- a/Chapter-2-Rmarkdown/sample_rmd.docx
+++ b/Chapter-2-Rmarkdown/sample_rmd.docx
@@ -41,7 +41,7 @@
         <w:pStyle w:val="Date"/>
       </w:pPr>
       <w:r>
-        <w:t xml:space="preserve">2022-06-20</w:t>
+        <w:t xml:space="preserve">2023-08-28</w:t>
       </w:r>
     </w:p>
     <w:sdt>
@@ -70,7 +70,7 @@
         </w:p>
       </w:sdtContent>
     </w:sdt>
-    <w:bookmarkStart w:id="26" w:name="basic-illustrations"/>
+    <w:bookmarkStart w:id="28" w:name="basic-illustrations"/>
     <w:p>
       <w:pPr>
         <w:pStyle w:val="Heading1"/>
@@ -122,6 +122,7 @@
       </w:r>
       <w:r>
         <w:rPr>
+          <w:bCs/>
           <w:b/>
         </w:rPr>
         <w:t xml:space="preserve">Knit</w:t>
@@ -216,7 +217,7 @@
       </w:r>
     </w:p>
     <w:bookmarkEnd w:id="21"/>
-    <w:bookmarkStart w:id="23" w:name="including-plots"/>
+    <w:bookmarkStart w:id="25" w:name="including-plots"/>
     <w:p>
       <w:pPr>
         <w:pStyle w:val="Heading2"/>
@@ -235,36 +236,19 @@
     </w:p>
     <w:p>
       <w:pPr>
-        <w:pStyle w:val="SourceCode"/>
-      </w:pPr>
-      <w:r>
-        <w:rPr>
-          <w:rStyle w:val="FunctionTok"/>
-        </w:rPr>
-        <w:t xml:space="preserve">plot</w:t>
-      </w:r>
-      <w:r>
-        <w:rPr>
-          <w:rStyle w:val="NormalTok"/>
-        </w:rPr>
-        <w:t xml:space="preserve">(pressure)</w:t>
-      </w:r>
-    </w:p>
-    <w:p>
-      <w:pPr>
-        <w:pStyle w:val="FirstParagraph"/>
+        <w:pStyle w:val="BodyText"/>
       </w:pPr>
       <w:r>
         <w:drawing>
           <wp:inline>
             <wp:extent cx="5334000" cy="4267200"/>
             <wp:effectExtent b="0" l="0" r="0" t="0"/>
-            <wp:docPr descr="" title="" id="1" name="Picture"/>
+            <wp:docPr descr="" title="" id="23" name="Picture"/>
             <a:graphic>
               <a:graphicData uri="http://schemas.openxmlformats.org/drawingml/2006/picture">
                 <pic:pic>
                   <pic:nvPicPr>
-                    <pic:cNvPr descr="sample_rmd_files/figure-docx/pressure-1.png" id="0" name="Picture"/>
+                    <pic:cNvPr descr="sample_rmd_files/figure-docx/pressure-1.png" id="24" name="Picture"/>
                     <pic:cNvPicPr>
                       <a:picLocks noChangeArrowheads="1" noChangeAspect="1"/>
                     </pic:cNvPicPr>
@@ -320,8 +304,8 @@
         <w:t xml:space="preserve">parameter was added to the code chunk to prevent printing of the R code that generated the plot.</w:t>
       </w:r>
     </w:p>
-    <w:bookmarkEnd w:id="23"/>
-    <w:bookmarkStart w:id="24" w:name="including-a-table"/>
+    <w:bookmarkEnd w:id="25"/>
+    <w:bookmarkStart w:id="26" w:name="including-a-table"/>
     <w:p>
       <w:pPr>
         <w:pStyle w:val="Heading2"/>
@@ -341,22 +325,24 @@
     <w:tbl>
       <w:tblPr>
         <w:tblStyle w:val="Table"/>
-        <w:tblW w:type="pct" w:w="0.0"/>
-        <w:tblLook w:firstRow="1" w:lastRow="0" w:firstColumn="0" w:lastColumn="0" w:noHBand="0" w:noVBand="0"/>
+        <w:tblW w:type="auto" w:w="0"/>
+        <w:tblLook w:firstRow="1" w:lastRow="0" w:firstColumn="0" w:lastColumn="0" w:noHBand="0" w:noVBand="0" w:val="0020"/>
+        <w:jc w:val="start"/>
         <w:tblCaption w:val="A caption"/>
       </w:tblPr>
-      <w:tblGrid/>
+      <w:tblGrid>
+        <w:gridCol w:w="1584"/>
+        <w:gridCol w:w="1584"/>
+        <w:gridCol w:w="1584"/>
+        <w:gridCol w:w="1584"/>
+        <w:gridCol w:w="1584"/>
+      </w:tblGrid>
       <w:tr>
         <w:trPr>
-          <w:cnfStyle w:firstRow="1"/>
+          <w:tblHeader w:val="true"/>
         </w:trPr>
         <w:tc>
-          <w:tcPr>
-            <w:tcBorders>
-              <w:bottom w:val="single"/>
-            </w:tcBorders>
-            <w:vAlign w:val="bottom"/>
-          </w:tcPr>
+          <w:tcPr/>
           <w:p>
             <w:pPr>
               <w:pStyle w:val="Compact"/>
@@ -368,12 +354,7 @@
           </w:p>
         </w:tc>
         <w:tc>
-          <w:tcPr>
-            <w:tcBorders>
-              <w:bottom w:val="single"/>
-            </w:tcBorders>
-            <w:vAlign w:val="bottom"/>
-          </w:tcPr>
+          <w:tcPr/>
           <w:p>
             <w:pPr>
               <w:pStyle w:val="Compact"/>
@@ -385,12 +366,7 @@
           </w:p>
         </w:tc>
         <w:tc>
-          <w:tcPr>
-            <w:tcBorders>
-              <w:bottom w:val="single"/>
-            </w:tcBorders>
-            <w:vAlign w:val="bottom"/>
-          </w:tcPr>
+          <w:tcPr/>
           <w:p>
             <w:pPr>
               <w:pStyle w:val="Compact"/>
@@ -402,12 +378,7 @@
           </w:p>
         </w:tc>
         <w:tc>
-          <w:tcPr>
-            <w:tcBorders>
-              <w:bottom w:val="single"/>
-            </w:tcBorders>
-            <w:vAlign w:val="bottom"/>
-          </w:tcPr>
+          <w:tcPr/>
           <w:p>
             <w:pPr>
               <w:pStyle w:val="Compact"/>
@@ -419,12 +390,7 @@
           </w:p>
         </w:tc>
         <w:tc>
-          <w:tcPr>
-            <w:tcBorders>
-              <w:bottom w:val="single"/>
-            </w:tcBorders>
-            <w:vAlign w:val="bottom"/>
-          </w:tcPr>
+          <w:tcPr/>
           <w:p>
             <w:pPr>
               <w:pStyle w:val="Compact"/>
@@ -438,6 +404,7 @@
       </w:tr>
       <w:tr>
         <w:tc>
+          <w:tcPr/>
           <w:p>
             <w:pPr>
               <w:pStyle w:val="Compact"/>
@@ -449,6 +416,7 @@
           </w:p>
         </w:tc>
         <w:tc>
+          <w:tcPr/>
           <w:p>
             <w:pPr>
               <w:pStyle w:val="Compact"/>
@@ -460,6 +428,7 @@
           </w:p>
         </w:tc>
         <w:tc>
+          <w:tcPr/>
           <w:p>
             <w:pPr>
               <w:pStyle w:val="Compact"/>
@@ -471,6 +440,7 @@
           </w:p>
         </w:tc>
         <w:tc>
+          <w:tcPr/>
           <w:p>
             <w:pPr>
               <w:pStyle w:val="Compact"/>
@@ -482,6 +452,7 @@
           </w:p>
         </w:tc>
         <w:tc>
+          <w:tcPr/>
           <w:p>
             <w:pPr>
               <w:pStyle w:val="Compact"/>
@@ -495,6 +466,7 @@
       </w:tr>
       <w:tr>
         <w:tc>
+          <w:tcPr/>
           <w:p>
             <w:pPr>
               <w:pStyle w:val="Compact"/>
@@ -506,6 +478,7 @@
           </w:p>
         </w:tc>
         <w:tc>
+          <w:tcPr/>
           <w:p>
             <w:pPr>
               <w:pStyle w:val="Compact"/>
@@ -517,6 +490,7 @@
           </w:p>
         </w:tc>
         <w:tc>
+          <w:tcPr/>
           <w:p>
             <w:pPr>
               <w:pStyle w:val="Compact"/>
@@ -528,6 +502,7 @@
           </w:p>
         </w:tc>
         <w:tc>
+          <w:tcPr/>
           <w:p>
             <w:pPr>
               <w:pStyle w:val="Compact"/>
@@ -539,6 +514,7 @@
           </w:p>
         </w:tc>
         <w:tc>
+          <w:tcPr/>
           <w:p>
             <w:pPr>
               <w:pStyle w:val="Compact"/>
@@ -552,6 +528,7 @@
       </w:tr>
       <w:tr>
         <w:tc>
+          <w:tcPr/>
           <w:p>
             <w:pPr>
               <w:pStyle w:val="Compact"/>
@@ -563,6 +540,7 @@
           </w:p>
         </w:tc>
         <w:tc>
+          <w:tcPr/>
           <w:p>
             <w:pPr>
               <w:pStyle w:val="Compact"/>
@@ -574,6 +552,7 @@
           </w:p>
         </w:tc>
         <w:tc>
+          <w:tcPr/>
           <w:p>
             <w:pPr>
               <w:pStyle w:val="Compact"/>
@@ -585,6 +564,7 @@
           </w:p>
         </w:tc>
         <w:tc>
+          <w:tcPr/>
           <w:p>
             <w:pPr>
               <w:pStyle w:val="Compact"/>
@@ -596,6 +576,7 @@
           </w:p>
         </w:tc>
         <w:tc>
+          <w:tcPr/>
           <w:p>
             <w:pPr>
               <w:pStyle w:val="Compact"/>
@@ -609,6 +590,7 @@
       </w:tr>
       <w:tr>
         <w:tc>
+          <w:tcPr/>
           <w:p>
             <w:pPr>
               <w:pStyle w:val="Compact"/>
@@ -620,6 +602,7 @@
           </w:p>
         </w:tc>
         <w:tc>
+          <w:tcPr/>
           <w:p>
             <w:pPr>
               <w:pStyle w:val="Compact"/>
@@ -631,6 +614,7 @@
           </w:p>
         </w:tc>
         <w:tc>
+          <w:tcPr/>
           <w:p>
             <w:pPr>
               <w:pStyle w:val="Compact"/>
@@ -642,6 +626,7 @@
           </w:p>
         </w:tc>
         <w:tc>
+          <w:tcPr/>
           <w:p>
             <w:pPr>
               <w:pStyle w:val="Compact"/>
@@ -653,6 +638,7 @@
           </w:p>
         </w:tc>
         <w:tc>
+          <w:tcPr/>
           <w:p>
             <w:pPr>
               <w:pStyle w:val="Compact"/>
@@ -666,6 +652,7 @@
       </w:tr>
       <w:tr>
         <w:tc>
+          <w:tcPr/>
           <w:p>
             <w:pPr>
               <w:pStyle w:val="Compact"/>
@@ -677,6 +664,7 @@
           </w:p>
         </w:tc>
         <w:tc>
+          <w:tcPr/>
           <w:p>
             <w:pPr>
               <w:pStyle w:val="Compact"/>
@@ -688,6 +676,7 @@
           </w:p>
         </w:tc>
         <w:tc>
+          <w:tcPr/>
           <w:p>
             <w:pPr>
               <w:pStyle w:val="Compact"/>
@@ -699,6 +688,7 @@
           </w:p>
         </w:tc>
         <w:tc>
+          <w:tcPr/>
           <w:p>
             <w:pPr>
               <w:pStyle w:val="Compact"/>
@@ -710,6 +700,7 @@
           </w:p>
         </w:tc>
         <w:tc>
+          <w:tcPr/>
           <w:p>
             <w:pPr>
               <w:pStyle w:val="Compact"/>
@@ -722,8 +713,8 @@
         </w:tc>
       </w:tr>
     </w:tbl>
-    <w:bookmarkEnd w:id="24"/>
-    <w:bookmarkStart w:id="25" w:name="inline-r-code"/>
+    <w:bookmarkEnd w:id="26"/>
+    <w:bookmarkStart w:id="27" w:name="inline-r-code"/>
     <w:p>
       <w:pPr>
         <w:pStyle w:val="Heading2"/>
@@ -734,15 +725,146 @@
     </w:p>
     <w:p>
       <w:pPr>
+        <w:pStyle w:val="SourceCode"/>
+      </w:pPr>
+      <w:r>
+        <w:rPr>
+          <w:rStyle w:val="FunctionTok"/>
+        </w:rPr>
+        <w:t xml:space="preserve">set.seed</w:t>
+      </w:r>
+      <w:r>
+        <w:rPr>
+          <w:rStyle w:val="NormalTok"/>
+        </w:rPr>
+        <w:t xml:space="preserve">(</w:t>
+      </w:r>
+      <w:r>
+        <w:rPr>
+          <w:rStyle w:val="DecValTok"/>
+        </w:rPr>
+        <w:t xml:space="preserve">2334</w:t>
+      </w:r>
+      <w:r>
+        <w:rPr>
+          <w:rStyle w:val="NormalTok"/>
+        </w:rPr>
+        <w:t xml:space="preserve">)</w:t>
+      </w:r>
+      <w:r>
+        <w:br/>
+      </w:r>
+      <w:r>
+        <w:rPr>
+          <w:rStyle w:val="NormalTok"/>
+        </w:rPr>
+        <w:t xml:space="preserve">yield </w:t>
+      </w:r>
+      <w:r>
+        <w:rPr>
+          <w:rStyle w:val="OtherTok"/>
+        </w:rPr>
+        <w:t xml:space="preserve">&lt;-</w:t>
+      </w:r>
+      <w:r>
+        <w:rPr>
+          <w:rStyle w:val="NormalTok"/>
+        </w:rPr>
+        <w:t xml:space="preserve"> </w:t>
+      </w:r>
+      <w:r>
+        <w:rPr>
+          <w:rStyle w:val="DecValTok"/>
+        </w:rPr>
+        <w:t xml:space="preserve">200</w:t>
+      </w:r>
+      <w:r>
+        <w:rPr>
+          <w:rStyle w:val="NormalTok"/>
+        </w:rPr>
+        <w:t xml:space="preserve"> </w:t>
+      </w:r>
+      <w:r>
+        <w:rPr>
+          <w:rStyle w:val="SpecialCharTok"/>
+        </w:rPr>
+        <w:t xml:space="preserve">*</w:t>
+      </w:r>
+      <w:r>
+        <w:rPr>
+          <w:rStyle w:val="NormalTok"/>
+        </w:rPr>
+        <w:t xml:space="preserve"> </w:t>
+      </w:r>
+      <w:r>
+        <w:rPr>
+          <w:rStyle w:val="FunctionTok"/>
+        </w:rPr>
+        <w:t xml:space="preserve">runif</w:t>
+      </w:r>
+      <w:r>
+        <w:rPr>
+          <w:rStyle w:val="NormalTok"/>
+        </w:rPr>
+        <w:t xml:space="preserve">(</w:t>
+      </w:r>
+      <w:r>
+        <w:rPr>
+          <w:rStyle w:val="DecValTok"/>
+        </w:rPr>
+        <w:t xml:space="preserve">100</w:t>
+      </w:r>
+      <w:r>
+        <w:rPr>
+          <w:rStyle w:val="NormalTok"/>
+        </w:rPr>
+        <w:t xml:space="preserve">)</w:t>
+      </w:r>
+      <w:r>
+        <w:br/>
+      </w:r>
+      <w:r>
+        <w:rPr>
+          <w:rStyle w:val="NormalTok"/>
+        </w:rPr>
+        <w:t xml:space="preserve">mean_yield </w:t>
+      </w:r>
+      <w:r>
+        <w:rPr>
+          <w:rStyle w:val="OtherTok"/>
+        </w:rPr>
+        <w:t xml:space="preserve">&lt;-</w:t>
+      </w:r>
+      <w:r>
+        <w:rPr>
+          <w:rStyle w:val="NormalTok"/>
+        </w:rPr>
+        <w:t xml:space="preserve"> </w:t>
+      </w:r>
+      <w:r>
+        <w:rPr>
+          <w:rStyle w:val="FunctionTok"/>
+        </w:rPr>
+        <w:t xml:space="preserve">mean</w:t>
+      </w:r>
+      <w:r>
+        <w:rPr>
+          <w:rStyle w:val="NormalTok"/>
+        </w:rPr>
+        <w:t xml:space="preserve">(yield)</w:t>
+      </w:r>
+    </w:p>
+    <w:p>
+      <w:pPr>
         <w:pStyle w:val="FirstParagraph"/>
       </w:pPr>
       <w:r>
         <w:t xml:space="preserve">The average yield is 103.4483146.</w:t>
       </w:r>
     </w:p>
-    <w:bookmarkEnd w:id="25"/>
-    <w:bookmarkEnd w:id="26"/>
-    <w:bookmarkStart w:id="30" w:name="markdown-basics-level-1-header"/>
+    <w:bookmarkEnd w:id="27"/>
+    <w:bookmarkEnd w:id="28"/>
+    <w:bookmarkStart w:id="32" w:name="markdown-basics-level-1-header"/>
     <w:p>
       <w:pPr>
         <w:pStyle w:val="Heading1"/>
@@ -751,7 +873,7 @@
         <w:t xml:space="preserve">Markdown basics (level 1 header)</w:t>
       </w:r>
     </w:p>
-    <w:bookmarkStart w:id="29" w:name="level-2-header"/>
+    <w:bookmarkStart w:id="31" w:name="level-2-header"/>
     <w:p>
       <w:pPr>
         <w:pStyle w:val="Heading2"/>
@@ -760,7 +882,7 @@
         <w:t xml:space="preserve">level 2 header</w:t>
       </w:r>
     </w:p>
-    <w:bookmarkStart w:id="28" w:name="level-3-header"/>
+    <w:bookmarkStart w:id="30" w:name="level-3-header"/>
     <w:p>
       <w:pPr>
         <w:pStyle w:val="Heading3"/>
@@ -792,13 +914,13 @@
     <w:p>
       <w:pPr>
         <w:numPr>
-          <w:ilvl w:val="0"/>
-          <w:numId w:val="1001"/>
+          <w:ilvl w:val="1"/>
+          <w:numId w:val="1002"/>
         </w:numPr>
         <w:pStyle w:val="Compact"/>
       </w:pPr>
       <w:r>
-        <w:t xml:space="preserve">list item 2</w:t>
+        <w:t xml:space="preserve">another list</w:t>
       </w:r>
     </w:p>
     <w:p>
@@ -810,7 +932,7 @@
         <w:pStyle w:val="Compact"/>
       </w:pPr>
       <w:r>
-        <w:t xml:space="preserve">list item 3</w:t>
+        <w:t xml:space="preserve">list item 2</w:t>
       </w:r>
     </w:p>
     <w:p>
@@ -822,10 +944,7 @@
         <w:pStyle w:val="Compact"/>
       </w:pPr>
       <w:r>
-        <w:rPr>
-          <w:i/>
-        </w:rPr>
-        <w:t xml:space="preserve">italics</w:t>
+        <w:t xml:space="preserve">list item 3</w:t>
       </w:r>
     </w:p>
     <w:p>
@@ -838,6 +957,23 @@
       </w:pPr>
       <w:r>
         <w:rPr>
+          <w:iCs/>
+          <w:i/>
+        </w:rPr>
+        <w:t xml:space="preserve">italics</w:t>
+      </w:r>
+    </w:p>
+    <w:p>
+      <w:pPr>
+        <w:numPr>
+          <w:ilvl w:val="0"/>
+          <w:numId w:val="1001"/>
+        </w:numPr>
+        <w:pStyle w:val="Compact"/>
+      </w:pPr>
+      <w:r>
+        <w:rPr>
+          <w:bCs/>
           <w:b/>
         </w:rPr>
         <w:t xml:space="preserve">bold</w:t>
@@ -902,15 +1038,19 @@
             </m:r>
           </m:e>
         </m:nary>
-        <m:r>
-          <m:t>(</m:t>
-        </m:r>
-        <m:r>
-          <m:t>x</m:t>
-        </m:r>
-        <m:r>
-          <m:t>)</m:t>
-        </m:r>
+        <m:d>
+          <m:dPr>
+            <m:begChr m:val="("/>
+            <m:endChr m:val=")"/>
+            <m:sepChr m:val=""/>
+            <m:grow/>
+          </m:dPr>
+          <m:e>
+            <m:r>
+              <m:t>x</m:t>
+            </m:r>
+          </m:e>
+        </m:d>
         <m:r>
           <m:t>d</m:t>
         </m:r>
@@ -958,6 +1098,9 @@
                 <m:t>i</m:t>
               </m:r>
               <m:r>
+                <m:rPr>
+                  <m:sty m:val="p"/>
+                </m:rPr>
                 <m:t>=</m:t>
               </m:r>
               <m:r>
@@ -985,6 +1128,9 @@
             </m:e>
           </m:nary>
           <m:r>
+            <m:rPr>
+              <m:sty m:val="p"/>
+            </m:rPr>
             <m:t>/</m:t>
           </m:r>
           <m:r>
@@ -1007,7 +1153,7 @@
       <w:r>
         <w:t xml:space="preserve"> </w:t>
       </w:r>
-      <w:hyperlink r:id="rId27">
+      <w:hyperlink r:id="rId29">
         <w:r>
           <w:rPr>
             <w:rStyle w:val="Hyperlink"/>
@@ -1037,10 +1183,10 @@
         <w:t xml:space="preserve">.</w:t>
       </w:r>
     </w:p>
-    <w:bookmarkEnd w:id="28"/>
-    <w:bookmarkEnd w:id="29"/>
     <w:bookmarkEnd w:id="30"/>
-    <w:bookmarkStart w:id="38" w:name="chunk-options"/>
+    <w:bookmarkEnd w:id="31"/>
+    <w:bookmarkEnd w:id="32"/>
+    <w:bookmarkStart w:id="40" w:name="chunk-options"/>
     <w:p>
       <w:pPr>
         <w:pStyle w:val="Heading1"/>
@@ -1049,7 +1195,7 @@
         <w:t xml:space="preserve">Chunk options</w:t>
       </w:r>
     </w:p>
-    <w:bookmarkStart w:id="31" w:name="echo-and-eval"/>
+    <w:bookmarkStart w:id="33" w:name="echo-and-eval"/>
     <w:p>
       <w:pPr>
         <w:pStyle w:val="Heading2"/>
@@ -1082,6 +1228,7 @@
       </w:pPr>
       <w:r>
         <w:rPr>
+          <w:bCs/>
           <w:b/>
         </w:rPr>
         <w:t xml:space="preserve">R code and results</w:t>
@@ -1158,6 +1305,7 @@
       </w:pPr>
       <w:r>
         <w:rPr>
+          <w:bCs/>
           <w:b/>
         </w:rPr>
         <w:t xml:space="preserve">R code suppressed</w:t>
@@ -1234,6 +1382,7 @@
       </w:pPr>
       <w:r>
         <w:rPr>
+          <w:bCs/>
           <w:b/>
         </w:rPr>
         <w:t xml:space="preserve">Only R code (R code was not evaluated)</w:t>
@@ -1245,6 +1394,7 @@
       </w:pPr>
       <w:r>
         <w:rPr>
+          <w:bCs/>
           <w:b/>
         </w:rPr>
         <w:t xml:space="preserve">Both R codes and results not shown</w:t>
@@ -1257,8 +1407,8 @@
         </w:pict>
       </w:r>
     </w:p>
-    <w:bookmarkEnd w:id="31"/>
-    <w:bookmarkStart w:id="35" w:name="messages-and-warnings"/>
+    <w:bookmarkEnd w:id="33"/>
+    <w:bookmarkStart w:id="37" w:name="messages-and-warnings"/>
     <w:p>
       <w:pPr>
         <w:pStyle w:val="Heading2"/>
@@ -1285,7 +1435,7 @@
         <w:t xml:space="preserve">warnings</w:t>
       </w:r>
     </w:p>
-    <w:bookmarkStart w:id="32" w:name="both-messages-and-warnings"/>
+    <w:bookmarkStart w:id="34" w:name="both-messages-and-warnings"/>
     <w:p>
       <w:pPr>
         <w:pStyle w:val="Heading3"/>
@@ -1302,51 +1452,47 @@
         <w:rPr>
           <w:rStyle w:val="VerbatimChar"/>
         </w:rPr>
-        <w:t xml:space="preserve">## ── Attaching packages ─────────────────────────────────────── tidyverse 1.3.1 ──</w:t>
-      </w:r>
-    </w:p>
-    <w:p>
-      <w:pPr>
-        <w:pStyle w:val="SourceCode"/>
-      </w:pPr>
-      <w:r>
-        <w:rPr>
-          <w:rStyle w:val="VerbatimChar"/>
-        </w:rPr>
-        <w:t xml:space="preserve">## ✓ ggplot2 3.3.6     ✓ purrr   0.3.4</w:t>
-      </w:r>
-      <w:r>
-        <w:br/>
-      </w:r>
-      <w:r>
-        <w:rPr>
-          <w:rStyle w:val="VerbatimChar"/>
-        </w:rPr>
-        <w:t xml:space="preserve">## ✓ tibble  3.1.7     ✓ dplyr   1.0.9</w:t>
-      </w:r>
-      <w:r>
-        <w:br/>
-      </w:r>
-      <w:r>
-        <w:rPr>
-          <w:rStyle w:val="VerbatimChar"/>
-        </w:rPr>
-        <w:t xml:space="preserve">## ✓ tidyr   1.2.0     ✓ stringr 1.4.0</w:t>
-      </w:r>
-      <w:r>
-        <w:br/>
-      </w:r>
-      <w:r>
-        <w:rPr>
-          <w:rStyle w:val="VerbatimChar"/>
-        </w:rPr>
-        <w:t xml:space="preserve">## ✓ readr   2.1.2     ✓ forcats 0.5.1</w:t>
-      </w:r>
-    </w:p>
-    <w:p>
-      <w:pPr>
-        <w:pStyle w:val="SourceCode"/>
-      </w:pPr>
+        <w:t xml:space="preserve">## ── Attaching packages ─────────────────────────────────────── tidyverse 1.3.2 ──</w:t>
+      </w:r>
+      <w:r>
+        <w:br/>
+      </w:r>
+      <w:r>
+        <w:rPr>
+          <w:rStyle w:val="VerbatimChar"/>
+        </w:rPr>
+        <w:t xml:space="preserve">## ✔ ggplot2 3.4.3      ✔ purrr   1.0.1 </w:t>
+      </w:r>
+      <w:r>
+        <w:br/>
+      </w:r>
+      <w:r>
+        <w:rPr>
+          <w:rStyle w:val="VerbatimChar"/>
+        </w:rPr>
+        <w:t xml:space="preserve">## ✔ tibble  3.1.8      ✔ dplyr   1.0.10</w:t>
+      </w:r>
+      <w:r>
+        <w:br/>
+      </w:r>
+      <w:r>
+        <w:rPr>
+          <w:rStyle w:val="VerbatimChar"/>
+        </w:rPr>
+        <w:t xml:space="preserve">## ✔ tidyr   1.3.0      ✔ stringr 1.5.0 </w:t>
+      </w:r>
+      <w:r>
+        <w:br/>
+      </w:r>
+      <w:r>
+        <w:rPr>
+          <w:rStyle w:val="VerbatimChar"/>
+        </w:rPr>
+        <w:t xml:space="preserve">## ✔ readr   2.1.3      ✔ forcats 0.5.2 </w:t>
+      </w:r>
+      <w:r>
+        <w:br/>
+      </w:r>
       <w:r>
         <w:rPr>
           <w:rStyle w:val="VerbatimChar"/>
@@ -1360,20 +1506,20 @@
         <w:rPr>
           <w:rStyle w:val="VerbatimChar"/>
         </w:rPr>
-        <w:t xml:space="preserve">## x dplyr::filter() masks stats::filter()</w:t>
-      </w:r>
-      <w:r>
-        <w:br/>
-      </w:r>
-      <w:r>
-        <w:rPr>
-          <w:rStyle w:val="VerbatimChar"/>
-        </w:rPr>
-        <w:t xml:space="preserve">## x dplyr::lag()    masks stats::lag()</w:t>
-      </w:r>
-    </w:p>
-    <w:bookmarkEnd w:id="32"/>
-    <w:bookmarkStart w:id="33" w:name="messages-suppressed"/>
+        <w:t xml:space="preserve">## ✖ dplyr::filter() masks stats::filter()</w:t>
+      </w:r>
+      <w:r>
+        <w:br/>
+      </w:r>
+      <w:r>
+        <w:rPr>
+          <w:rStyle w:val="VerbatimChar"/>
+        </w:rPr>
+        <w:t xml:space="preserve">## ✖ dplyr::lag()    masks stats::lag()</w:t>
+      </w:r>
+    </w:p>
+    <w:bookmarkEnd w:id="34"/>
+    <w:bookmarkStart w:id="35" w:name="messages-suppressed"/>
     <w:p>
       <w:pPr>
         <w:pStyle w:val="Heading3"/>
@@ -1382,8 +1528,8 @@
         <w:t xml:space="preserve">messages suppressed</w:t>
       </w:r>
     </w:p>
-    <w:bookmarkEnd w:id="33"/>
-    <w:bookmarkStart w:id="34" w:name="both-messages-and-warnings-suppressed"/>
+    <w:bookmarkEnd w:id="35"/>
+    <w:bookmarkStart w:id="36" w:name="both-messages-and-warnings-suppressed"/>
     <w:p>
       <w:pPr>
         <w:pStyle w:val="Heading3"/>
@@ -1399,9 +1545,9 @@
         </w:pict>
       </w:r>
     </w:p>
-    <w:bookmarkEnd w:id="34"/>
-    <w:bookmarkEnd w:id="35"/>
-    <w:bookmarkStart w:id="36" w:name="results"/>
+    <w:bookmarkEnd w:id="36"/>
+    <w:bookmarkEnd w:id="37"/>
+    <w:bookmarkStart w:id="38" w:name="results"/>
     <w:p>
       <w:pPr>
         <w:pStyle w:val="Heading2"/>
@@ -1606,8 +1752,8 @@
         </w:pict>
       </w:r>
     </w:p>
-    <w:bookmarkEnd w:id="36"/>
-    <w:bookmarkStart w:id="37" w:name="include-false"/>
+    <w:bookmarkEnd w:id="38"/>
+    <w:bookmarkStart w:id="39" w:name="include-false"/>
     <w:p>
       <w:pPr>
         <w:pStyle w:val="Heading2"/>
@@ -1839,9 +1985,9 @@
         </w:pict>
       </w:r>
     </w:p>
-    <w:bookmarkEnd w:id="37"/>
-    <w:bookmarkEnd w:id="38"/>
-    <w:bookmarkStart w:id="39" w:name="caching"/>
+    <w:bookmarkEnd w:id="39"/>
+    <w:bookmarkEnd w:id="40"/>
+    <w:bookmarkStart w:id="41" w:name="caching"/>
     <w:p>
       <w:pPr>
         <w:pStyle w:val="Heading1"/>
@@ -1872,295 +2018,7 @@
         <w:t xml:space="preserve">## [1] 1.499696</w:t>
       </w:r>
     </w:p>
-    <w:bookmarkEnd w:id="39"/>
-    <w:bookmarkStart w:id="46" w:name="interactive-features-htmlwidgets"/>
-    <w:p>
-      <w:pPr>
-        <w:pStyle w:val="Heading1"/>
-      </w:pPr>
-      <w:r>
-        <w:t xml:space="preserve">Interactive features: htmlwidgets</w:t>
-      </w:r>
-    </w:p>
-    <w:bookmarkStart w:id="41" w:name="interactive-data-table"/>
-    <w:p>
-      <w:pPr>
-        <w:pStyle w:val="Heading2"/>
-      </w:pPr>
-      <w:r>
-        <w:t xml:space="preserve">interactive data table</w:t>
-      </w:r>
-    </w:p>
-    <w:p>
-      <w:pPr>
-        <w:pStyle w:val="FirstParagraph"/>
-      </w:pPr>
-      <w:r>
-        <w:drawing>
-          <wp:inline>
-            <wp:extent cx="5334000" cy="2843330"/>
-            <wp:effectExtent b="0" l="0" r="0" t="0"/>
-            <wp:docPr descr="" title="" id="1" name="Picture"/>
-            <a:graphic>
-              <a:graphicData uri="http://schemas.openxmlformats.org/drawingml/2006/picture">
-                <pic:pic>
-                  <pic:nvPicPr>
-                    <pic:cNvPr descr="sample_rmd_files/figure-docx/unnamed-chunk-14-1.png" id="0" name="Picture"/>
-                    <pic:cNvPicPr>
-                      <a:picLocks noChangeArrowheads="1" noChangeAspect="1"/>
-                    </pic:cNvPicPr>
-                  </pic:nvPicPr>
-                  <pic:blipFill>
-                    <a:blip r:embed="rId40"/>
-                    <a:stretch>
-                      <a:fillRect/>
-                    </a:stretch>
-                  </pic:blipFill>
-                  <pic:spPr bwMode="auto">
-                    <a:xfrm>
-                      <a:off x="0" y="0"/>
-                      <a:ext cx="5334000" cy="2843330"/>
-                    </a:xfrm>
-                    <a:prstGeom prst="rect">
-                      <a:avLst/>
-                    </a:prstGeom>
-                    <a:noFill/>
-                    <a:ln w="9525">
-                      <a:noFill/>
-                      <a:headEnd/>
-                      <a:tailEnd/>
-                    </a:ln>
-                  </pic:spPr>
-                </pic:pic>
-              </a:graphicData>
-            </a:graphic>
-          </wp:inline>
-        </w:drawing>
-      </w:r>
-    </w:p>
     <w:bookmarkEnd w:id="41"/>
-    <w:bookmarkStart w:id="43" w:name="interactive-time-series-data"/>
-    <w:p>
-      <w:pPr>
-        <w:pStyle w:val="Heading2"/>
-      </w:pPr>
-      <w:r>
-        <w:t xml:space="preserve">Interactive time-series data</w:t>
-      </w:r>
-    </w:p>
-    <w:p>
-      <w:pPr>
-        <w:pStyle w:val="FirstParagraph"/>
-      </w:pPr>
-      <w:r>
-        <w:drawing>
-          <wp:inline>
-            <wp:extent cx="5334000" cy="4419600"/>
-            <wp:effectExtent b="0" l="0" r="0" t="0"/>
-            <wp:docPr descr="" title="" id="1" name="Picture"/>
-            <a:graphic>
-              <a:graphicData uri="http://schemas.openxmlformats.org/drawingml/2006/picture">
-                <pic:pic>
-                  <pic:nvPicPr>
-                    <pic:cNvPr descr="sample_rmd_files/figure-docx/unnamed-chunk-15-1.png" id="0" name="Picture"/>
-                    <pic:cNvPicPr>
-                      <a:picLocks noChangeArrowheads="1" noChangeAspect="1"/>
-                    </pic:cNvPicPr>
-                  </pic:nvPicPr>
-                  <pic:blipFill>
-                    <a:blip r:embed="rId42"/>
-                    <a:stretch>
-                      <a:fillRect/>
-                    </a:stretch>
-                  </pic:blipFill>
-                  <pic:spPr bwMode="auto">
-                    <a:xfrm>
-                      <a:off x="0" y="0"/>
-                      <a:ext cx="5334000" cy="4419600"/>
-                    </a:xfrm>
-                    <a:prstGeom prst="rect">
-                      <a:avLst/>
-                    </a:prstGeom>
-                    <a:noFill/>
-                    <a:ln w="9525">
-                      <a:noFill/>
-                      <a:headEnd/>
-                      <a:tailEnd/>
-                    </a:ln>
-                  </pic:spPr>
-                </pic:pic>
-              </a:graphicData>
-            </a:graphic>
-          </wp:inline>
-        </w:drawing>
-      </w:r>
-    </w:p>
-    <w:bookmarkEnd w:id="43"/>
-    <w:bookmarkStart w:id="45" w:name="interactive-ggplot2-figures"/>
-    <w:p>
-      <w:pPr>
-        <w:pStyle w:val="Heading2"/>
-      </w:pPr>
-      <w:r>
-        <w:t xml:space="preserve">Interactive ggplot2 figures</w:t>
-      </w:r>
-    </w:p>
-    <w:p>
-      <w:pPr>
-        <w:pStyle w:val="SourceCode"/>
-      </w:pPr>
-      <w:r>
-        <w:rPr>
-          <w:rStyle w:val="VerbatimChar"/>
-        </w:rPr>
-        <w:t xml:space="preserve">## </w:t>
-      </w:r>
-      <w:r>
-        <w:br/>
-      </w:r>
-      <w:r>
-        <w:rPr>
-          <w:rStyle w:val="VerbatimChar"/>
-        </w:rPr>
-        <w:t xml:space="preserve">## Attaching package: 'plotly'</w:t>
-      </w:r>
-    </w:p>
-    <w:p>
-      <w:pPr>
-        <w:pStyle w:val="SourceCode"/>
-      </w:pPr>
-      <w:r>
-        <w:rPr>
-          <w:rStyle w:val="VerbatimChar"/>
-        </w:rPr>
-        <w:t xml:space="preserve">## The following object is masked from 'package:ggplot2':</w:t>
-      </w:r>
-      <w:r>
-        <w:br/>
-      </w:r>
-      <w:r>
-        <w:rPr>
-          <w:rStyle w:val="VerbatimChar"/>
-        </w:rPr>
-        <w:t xml:space="preserve">## </w:t>
-      </w:r>
-      <w:r>
-        <w:br/>
-      </w:r>
-      <w:r>
-        <w:rPr>
-          <w:rStyle w:val="VerbatimChar"/>
-        </w:rPr>
-        <w:t xml:space="preserve">##     last_plot</w:t>
-      </w:r>
-    </w:p>
-    <w:p>
-      <w:pPr>
-        <w:pStyle w:val="SourceCode"/>
-      </w:pPr>
-      <w:r>
-        <w:rPr>
-          <w:rStyle w:val="VerbatimChar"/>
-        </w:rPr>
-        <w:t xml:space="preserve">## The following object is masked from 'package:stats':</w:t>
-      </w:r>
-      <w:r>
-        <w:br/>
-      </w:r>
-      <w:r>
-        <w:rPr>
-          <w:rStyle w:val="VerbatimChar"/>
-        </w:rPr>
-        <w:t xml:space="preserve">## </w:t>
-      </w:r>
-      <w:r>
-        <w:br/>
-      </w:r>
-      <w:r>
-        <w:rPr>
-          <w:rStyle w:val="VerbatimChar"/>
-        </w:rPr>
-        <w:t xml:space="preserve">##     filter</w:t>
-      </w:r>
-    </w:p>
-    <w:p>
-      <w:pPr>
-        <w:pStyle w:val="SourceCode"/>
-      </w:pPr>
-      <w:r>
-        <w:rPr>
-          <w:rStyle w:val="VerbatimChar"/>
-        </w:rPr>
-        <w:t xml:space="preserve">## The following object is masked from 'package:graphics':</w:t>
-      </w:r>
-      <w:r>
-        <w:br/>
-      </w:r>
-      <w:r>
-        <w:rPr>
-          <w:rStyle w:val="VerbatimChar"/>
-        </w:rPr>
-        <w:t xml:space="preserve">## </w:t>
-      </w:r>
-      <w:r>
-        <w:br/>
-      </w:r>
-      <w:r>
-        <w:rPr>
-          <w:rStyle w:val="VerbatimChar"/>
-        </w:rPr>
-        <w:t xml:space="preserve">##     layout</w:t>
-      </w:r>
-    </w:p>
-    <w:p>
-      <w:pPr>
-        <w:pStyle w:val="FirstParagraph"/>
-      </w:pPr>
-      <w:r>
-        <w:drawing>
-          <wp:inline>
-            <wp:extent cx="5334000" cy="4267200"/>
-            <wp:effectExtent b="0" l="0" r="0" t="0"/>
-            <wp:docPr descr="" title="" id="1" name="Picture"/>
-            <a:graphic>
-              <a:graphicData uri="http://schemas.openxmlformats.org/drawingml/2006/picture">
-                <pic:pic>
-                  <pic:nvPicPr>
-                    <pic:cNvPr descr="sample_rmd_files/figure-docx/unnamed-chunk-16-1.png" id="0" name="Picture"/>
-                    <pic:cNvPicPr>
-                      <a:picLocks noChangeArrowheads="1" noChangeAspect="1"/>
-                    </pic:cNvPicPr>
-                  </pic:nvPicPr>
-                  <pic:blipFill>
-                    <a:blip r:embed="rId44"/>
-                    <a:stretch>
-                      <a:fillRect/>
-                    </a:stretch>
-                  </pic:blipFill>
-                  <pic:spPr bwMode="auto">
-                    <a:xfrm>
-                      <a:off x="0" y="0"/>
-                      <a:ext cx="5334000" cy="4267200"/>
-                    </a:xfrm>
-                    <a:prstGeom prst="rect">
-                      <a:avLst/>
-                    </a:prstGeom>
-                    <a:noFill/>
-                    <a:ln w="9525">
-                      <a:noFill/>
-                      <a:headEnd/>
-                      <a:tailEnd/>
-                    </a:ln>
-                  </pic:spPr>
-                </pic:pic>
-              </a:graphicData>
-            </a:graphic>
-          </wp:inline>
-        </w:drawing>
-      </w:r>
-    </w:p>
-    <w:bookmarkEnd w:id="45"/>
-    <w:bookmarkEnd w:id="46"/>
     <w:sectPr/>
   </w:body>
 </w:document>
@@ -2192,17 +2050,14 @@
 <file path=word/numbering.xml><?xml version="1.0" encoding="utf-8"?>
 <w:numbering xmlns:w="http://schemas.openxmlformats.org/wordprocessingml/2006/main">
   <w:abstractNum w:abstractNumId="990">
-    <w:nsid w:val="2c1ae401"/>
+    <w:nsid w:val="A990"/>
     <w:multiLevelType w:val="multilevel"/>
     <w:lvl w:ilvl="0">
       <w:numFmt w:val="bullet"/>
       <w:lvlText w:val=" "/>
       <w:lvlJc w:val="left"/>
       <w:pPr>
-        <w:tabs>
-          <w:tab w:val="num" w:pos="0"/>
-        </w:tabs>
-        <w:ind w:left="480" w:hanging="480"/>
+        <w:ind w:left="720" w:hanging="480"/>
       </w:pPr>
     </w:lvl>
     <w:lvl w:ilvl="1">
@@ -2210,10 +2065,7 @@
       <w:lvlText w:val=" "/>
       <w:lvlJc w:val="left"/>
       <w:pPr>
-        <w:tabs>
-          <w:tab w:val="num" w:pos="720"/>
-        </w:tabs>
-        <w:ind w:left="1200" w:hanging="480"/>
+        <w:ind w:left="1440" w:hanging="480"/>
       </w:pPr>
     </w:lvl>
     <w:lvl w:ilvl="2">
@@ -2221,10 +2073,7 @@
       <w:lvlText w:val=" "/>
       <w:lvlJc w:val="left"/>
       <w:pPr>
-        <w:tabs>
-          <w:tab w:val="num" w:pos="1440"/>
-        </w:tabs>
-        <w:ind w:left="1920" w:hanging="480"/>
+        <w:ind w:left="2160" w:hanging="480"/>
       </w:pPr>
     </w:lvl>
     <w:lvl w:ilvl="3">
@@ -2232,10 +2081,7 @@
       <w:lvlText w:val=" "/>
       <w:lvlJc w:val="left"/>
       <w:pPr>
-        <w:tabs>
-          <w:tab w:val="num" w:pos="2160"/>
-        </w:tabs>
-        <w:ind w:left="2640" w:hanging="480"/>
+        <w:ind w:left="2880" w:hanging="480"/>
       </w:pPr>
     </w:lvl>
     <w:lvl w:ilvl="4">
@@ -2243,10 +2089,7 @@
       <w:lvlText w:val=" "/>
       <w:lvlJc w:val="left"/>
       <w:pPr>
-        <w:tabs>
-          <w:tab w:val="num" w:pos="2880"/>
-        </w:tabs>
-        <w:ind w:left="3360" w:hanging="480"/>
+        <w:ind w:left="3600" w:hanging="480"/>
       </w:pPr>
     </w:lvl>
     <w:lvl w:ilvl="5">
@@ -2254,10 +2097,7 @@
       <w:lvlText w:val=" "/>
       <w:lvlJc w:val="left"/>
       <w:pPr>
-        <w:tabs>
-          <w:tab w:val="num" w:pos="3600"/>
-        </w:tabs>
-        <w:ind w:left="4080" w:hanging="480"/>
+        <w:ind w:left="4320" w:hanging="480"/>
       </w:pPr>
     </w:lvl>
     <w:lvl w:ilvl="6">
@@ -2265,10 +2105,7 @@
       <w:lvlText w:val=" "/>
       <w:lvlJc w:val="left"/>
       <w:pPr>
-        <w:tabs>
-          <w:tab w:val="num" w:pos="4320"/>
-        </w:tabs>
-        <w:ind w:left="4800" w:hanging="480"/>
+        <w:ind w:left="5040" w:hanging="480"/>
       </w:pPr>
     </w:lvl>
     <w:lvl w:ilvl="7">
@@ -2276,10 +2113,7 @@
       <w:lvlText w:val=" "/>
       <w:lvlJc w:val="left"/>
       <w:pPr>
-        <w:tabs>
-          <w:tab w:val="num" w:pos="5040"/>
-        </w:tabs>
-        <w:ind w:left="5520" w:hanging="480"/>
+        <w:ind w:left="5760" w:hanging="480"/>
       </w:pPr>
     </w:lvl>
     <w:lvl w:ilvl="8">
@@ -2287,25 +2121,19 @@
       <w:lvlText w:val=" "/>
       <w:lvlJc w:val="left"/>
       <w:pPr>
-        <w:tabs>
-          <w:tab w:val="num" w:pos="5760"/>
-        </w:tabs>
-        <w:ind w:left="6240" w:hanging="480"/>
+        <w:ind w:left="6480" w:hanging="480"/>
       </w:pPr>
     </w:lvl>
   </w:abstractNum>
   <w:abstractNum w:abstractNumId="991">
-    <w:nsid w:val="ea454b4c"/>
+    <w:nsid w:val="A991"/>
     <w:multiLevelType w:val="multilevel"/>
     <w:lvl w:ilvl="0">
       <w:numFmt w:val="bullet"/>
       <w:lvlText w:val="•"/>
       <w:lvlJc w:val="left"/>
       <w:pPr>
-        <w:tabs>
-          <w:tab w:val="num" w:pos="0"/>
-        </w:tabs>
-        <w:ind w:left="480" w:hanging="480"/>
+        <w:ind w:left="720" w:hanging="480"/>
       </w:pPr>
     </w:lvl>
     <w:lvl w:ilvl="1">
@@ -2313,10 +2141,7 @@
       <w:lvlText w:val="–"/>
       <w:lvlJc w:val="left"/>
       <w:pPr>
-        <w:tabs>
-          <w:tab w:val="num" w:pos="720"/>
-        </w:tabs>
-        <w:ind w:left="1200" w:hanging="480"/>
+        <w:ind w:left="1440" w:hanging="480"/>
       </w:pPr>
     </w:lvl>
     <w:lvl w:ilvl="2">
@@ -2324,10 +2149,7 @@
       <w:lvlText w:val="•"/>
       <w:lvlJc w:val="left"/>
       <w:pPr>
-        <w:tabs>
-          <w:tab w:val="num" w:pos="1440"/>
-        </w:tabs>
-        <w:ind w:left="1920" w:hanging="480"/>
+        <w:ind w:left="2160" w:hanging="480"/>
       </w:pPr>
     </w:lvl>
     <w:lvl w:ilvl="3">
@@ -2335,10 +2157,7 @@
       <w:lvlText w:val="–"/>
       <w:lvlJc w:val="left"/>
       <w:pPr>
-        <w:tabs>
-          <w:tab w:val="num" w:pos="2160"/>
-        </w:tabs>
-        <w:ind w:left="2640" w:hanging="480"/>
+        <w:ind w:left="2880" w:hanging="480"/>
       </w:pPr>
     </w:lvl>
     <w:lvl w:ilvl="4">
@@ -2346,10 +2165,7 @@
       <w:lvlText w:val="•"/>
       <w:lvlJc w:val="left"/>
       <w:pPr>
-        <w:tabs>
-          <w:tab w:val="num" w:pos="2880"/>
-        </w:tabs>
-        <w:ind w:left="3360" w:hanging="480"/>
+        <w:ind w:left="3600" w:hanging="480"/>
       </w:pPr>
     </w:lvl>
     <w:lvl w:ilvl="5">
@@ -2357,10 +2173,7 @@
       <w:lvlText w:val="–"/>
       <w:lvlJc w:val="left"/>
       <w:pPr>
-        <w:tabs>
-          <w:tab w:val="num" w:pos="3600"/>
-        </w:tabs>
-        <w:ind w:left="4080" w:hanging="480"/>
+        <w:ind w:left="4320" w:hanging="480"/>
       </w:pPr>
     </w:lvl>
     <w:lvl w:ilvl="6">
@@ -2368,10 +2181,7 @@
       <w:lvlText w:val="•"/>
       <w:lvlJc w:val="left"/>
       <w:pPr>
-        <w:tabs>
-          <w:tab w:val="num" w:pos="4320"/>
-        </w:tabs>
-        <w:ind w:left="4800" w:hanging="480"/>
+        <w:ind w:left="5040" w:hanging="480"/>
       </w:pPr>
     </w:lvl>
     <w:lvl w:ilvl="7">
@@ -2379,10 +2189,7 @@
       <w:lvlText w:val="–"/>
       <w:lvlJc w:val="left"/>
       <w:pPr>
-        <w:tabs>
-          <w:tab w:val="num" w:pos="5040"/>
-        </w:tabs>
-        <w:ind w:left="5520" w:hanging="480"/>
+        <w:ind w:left="5760" w:hanging="480"/>
       </w:pPr>
     </w:lvl>
     <w:lvl w:ilvl="8">
@@ -2390,10 +2197,7 @@
       <w:lvlText w:val="•"/>
       <w:lvlJc w:val="left"/>
       <w:pPr>
-        <w:tabs>
-          <w:tab w:val="num" w:pos="5760"/>
-        </w:tabs>
-        <w:ind w:left="6240" w:hanging="480"/>
+        <w:ind w:left="6480" w:hanging="480"/>
       </w:pPr>
     </w:lvl>
   </w:abstractNum>
@@ -2401,6 +2205,9 @@
     <w:abstractNumId w:val="990"/>
   </w:num>
   <w:num w:numId="1001">
+    <w:abstractNumId w:val="991"/>
+  </w:num>
+  <w:num w:numId="1002">
     <w:abstractNumId w:val="991"/>
   </w:num>
 </w:numbering>
@@ -2411,10 +2218,10 @@
   <w:docDefaults>
     <w:rPrDefault>
       <w:rPr>
-        <w:rFonts w:asciiTheme="minorHAnsi" w:eastAsiaTheme="minorHAnsi" w:hAnsiTheme="minorHAnsi" w:cstheme="minorBidi"/>
+        <w:rFonts w:asciiTheme="minorHAnsi" w:cstheme="minorBidi" w:eastAsiaTheme="minorHAnsi" w:hAnsiTheme="minorHAnsi"/>
         <w:sz w:val="24"/>
         <w:szCs w:val="24"/>
-        <w:lang w:val="en-US" w:eastAsia="en-US" w:bidi="ar-SA"/>
+        <w:lang w:bidi="ar-SA" w:eastAsia="en-US" w:val="en-US"/>
       </w:rPr>
     </w:rPrDefault>
     <w:pPrDefault>
@@ -2423,35 +2230,35 @@
       </w:pPr>
     </w:pPrDefault>
   </w:docDefaults>
-  <w:latentStyles w:defLockedState="0" w:defUIPriority="0" w:defSemiHidden="0" w:defUnhideWhenUsed="0" w:defQFormat="0" w:count="276"/>
-  <w:style w:type="paragraph" w:default="1" w:styleId="Normal">
+  <w:latentStyles w:count="276" w:defLockedState="0" w:defQFormat="0" w:defSemiHidden="0" w:defUIPriority="0" w:defUnhideWhenUsed="0"/>
+  <w:style w:default="1" w:styleId="Normal" w:type="paragraph">
     <w:name w:val="Normal"/>
     <w:qFormat/>
   </w:style>
-  <w:style w:type="paragraph" w:styleId="BodyText">
+  <w:style w:styleId="BodyText" w:type="paragraph">
     <w:name w:val="Body Text"/>
     <w:basedOn w:val="Normal"/>
     <w:link w:val="BodyTextChar"/>
     <w:pPr>
-      <w:spacing w:before="180" w:after="180"/>
+      <w:spacing w:after="180" w:before="180"/>
     </w:pPr>
     <w:qFormat/>
   </w:style>
-  <w:style w:type="paragraph" w:customStyle="1" w:styleId="FirstParagraph">
+  <w:style w:customStyle="1" w:styleId="FirstParagraph" w:type="paragraph">
     <w:name w:val="First Paragraph"/>
     <w:basedOn w:val="BodyText"/>
     <w:next w:val="BodyText"/>
     <w:qFormat/>
   </w:style>
-  <w:style w:type="paragraph" w:customStyle="1" w:styleId="Compact">
+  <w:style w:customStyle="1" w:styleId="Compact" w:type="paragraph">
     <w:name w:val="Compact"/>
     <w:basedOn w:val="BodyText"/>
     <w:qFormat/>
     <w:pPr>
-      <w:spacing w:before="36" w:after="36"/>
+      <w:spacing w:after="36" w:before="36"/>
     </w:pPr>
   </w:style>
-  <w:style w:type="paragraph" w:styleId="Title">
+  <w:style w:styleId="Title" w:type="paragraph">
     <w:name w:val="Title"/>
     <w:basedOn w:val="Normal"/>
     <w:next w:val="BodyText"/>
@@ -2459,19 +2266,19 @@
     <w:pPr>
       <w:keepNext/>
       <w:keepLines/>
-      <w:spacing w:before="480" w:after="240"/>
+      <w:spacing w:after="240" w:before="480"/>
       <w:jc w:val="center"/>
     </w:pPr>
     <w:rPr>
-      <w:rFonts w:asciiTheme="majorHAnsi" w:eastAsiaTheme="majorEastAsia" w:hAnsiTheme="majorHAnsi" w:cstheme="majorBidi"/>
+      <w:rFonts w:asciiTheme="majorHAnsi" w:cstheme="majorBidi" w:eastAsiaTheme="majorEastAsia" w:hAnsiTheme="majorHAnsi"/>
       <w:b/>
       <w:bCs/>
-      <w:color w:val="345A8A" w:themeColor="accent1" w:themeShade="B5"/>
+      <w:color w:themeColor="accent1" w:themeShade="B5" w:val="345A8A"/>
       <w:sz w:val="36"/>
       <w:szCs w:val="36"/>
     </w:rPr>
   </w:style>
-  <w:style w:type="paragraph" w:styleId="Subtitle">
+  <w:style w:styleId="Subtitle" w:type="paragraph">
     <w:name w:val="Subtitle"/>
     <w:basedOn w:val="Title"/>
     <w:next w:val="BodyText"/>
@@ -2479,7 +2286,7 @@
     <w:pPr>
       <w:keepNext/>
       <w:keepLines/>
-      <w:spacing w:before="240" w:after="240"/>
+      <w:spacing w:after="240" w:before="240"/>
       <w:jc w:val="center"/>
     </w:pPr>
     <w:rPr>
@@ -2487,7 +2294,7 @@
       <w:szCs w:val="30"/>
     </w:rPr>
   </w:style>
-  <w:style w:type="paragraph" w:customStyle="1" w:styleId="Author">
+  <w:style w:customStyle="1" w:styleId="Author" w:type="paragraph">
     <w:name w:val="Author"/>
     <w:next w:val="BodyText"/>
     <w:qFormat/>
@@ -2497,7 +2304,7 @@
       <w:jc w:val="center"/>
     </w:pPr>
   </w:style>
-  <w:style w:type="paragraph" w:styleId="Date">
+  <w:style w:styleId="Date" w:type="paragraph">
     <w:name w:val="Date"/>
     <w:next w:val="BodyText"/>
     <w:qFormat/>
@@ -2507,7 +2314,7 @@
       <w:jc w:val="center"/>
     </w:pPr>
   </w:style>
-  <w:style w:type="paragraph" w:customStyle="1" w:styleId="Abstract">
+  <w:style w:customStyle="1" w:styleId="Abstract" w:type="paragraph">
     <w:name w:val="Abstract"/>
     <w:basedOn w:val="Normal"/>
     <w:next w:val="BodyText"/>
@@ -2515,14 +2322,14 @@
     <w:pPr>
       <w:keepNext/>
       <w:keepLines/>
-      <w:spacing w:before="300" w:after="300"/>
+      <w:spacing w:after="300" w:before="300"/>
     </w:pPr>
     <w:rPr>
       <w:sz w:val="20"/>
       <w:szCs w:val="20"/>
     </w:rPr>
   </w:style>
-  <w:style w:type="paragraph" w:styleId="Bibliography">
+  <w:style w:styleId="Bibliography" w:type="paragraph">
     <w:name w:val="Bibliography"/>
     <w:basedOn w:val="Normal"/>
     <w:next w:val="Bibliography"/>
@@ -2530,7 +2337,7 @@
     <w:pPr/>
     <w:rPr/>
   </w:style>
-  <w:style w:type="paragraph" w:styleId="Heading1">
+  <w:style w:styleId="Heading1" w:type="paragraph">
     <w:name w:val="Heading 1"/>
     <w:basedOn w:val="Normal"/>
     <w:next w:val="BodyText"/>
@@ -2539,19 +2346,19 @@
     <w:pPr>
       <w:keepNext/>
       <w:keepLines/>
-      <w:spacing w:before="480" w:after="0"/>
+      <w:spacing w:after="0" w:before="480"/>
       <w:outlineLvl w:val="0"/>
     </w:pPr>
     <w:rPr>
-      <w:rFonts w:asciiTheme="majorHAnsi" w:eastAsiaTheme="majorEastAsia" w:hAnsiTheme="majorHAnsi" w:cstheme="majorBidi"/>
+      <w:rFonts w:asciiTheme="majorHAnsi" w:cstheme="majorBidi" w:eastAsiaTheme="majorEastAsia" w:hAnsiTheme="majorHAnsi"/>
       <w:b/>
       <w:bCs/>
-      <w:color w:val="4F81BD" w:themeColor="accent1"/>
+      <w:color w:themeColor="accent1" w:val="4F81BD"/>
       <w:sz w:val="32"/>
       <w:szCs w:val="32"/>
     </w:rPr>
   </w:style>
-  <w:style w:type="paragraph" w:styleId="Heading2">
+  <w:style w:styleId="Heading2" w:type="paragraph">
     <w:name w:val="Heading 2"/>
     <w:basedOn w:val="Normal"/>
     <w:next w:val="BodyText"/>
@@ -2561,19 +2368,19 @@
     <w:pPr>
       <w:keepNext/>
       <w:keepLines/>
-      <w:spacing w:before="200" w:after="0"/>
+      <w:spacing w:after="0" w:before="200"/>
       <w:outlineLvl w:val="1"/>
     </w:pPr>
     <w:rPr>
-      <w:rFonts w:asciiTheme="majorHAnsi" w:eastAsiaTheme="majorEastAsia" w:hAnsiTheme="majorHAnsi" w:cstheme="majorBidi"/>
+      <w:rFonts w:asciiTheme="majorHAnsi" w:cstheme="majorBidi" w:eastAsiaTheme="majorEastAsia" w:hAnsiTheme="majorHAnsi"/>
       <w:b/>
       <w:bCs/>
-      <w:color w:val="4F81BD" w:themeColor="accent1"/>
+      <w:color w:themeColor="accent1" w:val="4F81BD"/>
       <w:sz w:val="28"/>
       <w:szCs w:val="28"/>
     </w:rPr>
   </w:style>
-  <w:style w:type="paragraph" w:styleId="Heading3">
+  <w:style w:styleId="Heading3" w:type="paragraph">
     <w:name w:val="Heading 3"/>
     <w:basedOn w:val="Normal"/>
     <w:next w:val="BodyText"/>
@@ -2583,19 +2390,19 @@
     <w:pPr>
       <w:keepNext/>
       <w:keepLines/>
-      <w:spacing w:before="200" w:after="0"/>
+      <w:spacing w:after="0" w:before="200"/>
       <w:outlineLvl w:val="2"/>
     </w:pPr>
     <w:rPr>
-      <w:rFonts w:asciiTheme="majorHAnsi" w:eastAsiaTheme="majorEastAsia" w:hAnsiTheme="majorHAnsi" w:cstheme="majorBidi"/>
+      <w:rFonts w:asciiTheme="majorHAnsi" w:cstheme="majorBidi" w:eastAsiaTheme="majorEastAsia" w:hAnsiTheme="majorHAnsi"/>
       <w:b/>
       <w:bCs/>
-      <w:color w:val="4F81BD" w:themeColor="accent1"/>
+      <w:color w:themeColor="accent1" w:val="4F81BD"/>
       <w:sz w:val="24"/>
       <w:szCs w:val="24"/>
     </w:rPr>
   </w:style>
-  <w:style w:type="paragraph" w:styleId="Heading4">
+  <w:style w:styleId="Heading4" w:type="paragraph">
     <w:name w:val="Heading 4"/>
     <w:basedOn w:val="Normal"/>
     <w:next w:val="BodyText"/>
@@ -2605,19 +2412,19 @@
     <w:pPr>
       <w:keepNext/>
       <w:keepLines/>
-      <w:spacing w:before="200" w:after="0"/>
+      <w:spacing w:after="0" w:before="200"/>
       <w:outlineLvl w:val="3"/>
     </w:pPr>
     <w:rPr>
-      <w:rFonts w:asciiTheme="majorHAnsi" w:eastAsiaTheme="majorEastAsia" w:hAnsiTheme="majorHAnsi" w:cstheme="majorBidi"/>
+      <w:rFonts w:asciiTheme="majorHAnsi" w:cstheme="majorBidi" w:eastAsiaTheme="majorEastAsia" w:hAnsiTheme="majorHAnsi"/>
       <w:i/>
       <w:bCs/>
-      <w:color w:val="4F81BD" w:themeColor="accent1"/>
+      <w:color w:themeColor="accent1" w:val="4F81BD"/>
       <w:sz w:val="24"/>
       <w:szCs w:val="24"/>
     </w:rPr>
   </w:style>
-  <w:style w:type="paragraph" w:styleId="Heading5">
+  <w:style w:styleId="Heading5" w:type="paragraph">
     <w:name w:val="Heading 5"/>
     <w:basedOn w:val="Normal"/>
     <w:next w:val="BodyText"/>
@@ -2627,18 +2434,18 @@
     <w:pPr>
       <w:keepNext/>
       <w:keepLines/>
-      <w:spacing w:before="200" w:after="0"/>
+      <w:spacing w:after="0" w:before="200"/>
       <w:outlineLvl w:val="4"/>
     </w:pPr>
     <w:rPr>
-      <w:rFonts w:asciiTheme="majorHAnsi" w:eastAsiaTheme="majorEastAsia" w:hAnsiTheme="majorHAnsi" w:cstheme="majorBidi"/>
+      <w:rFonts w:asciiTheme="majorHAnsi" w:cstheme="majorBidi" w:eastAsiaTheme="majorEastAsia" w:hAnsiTheme="majorHAnsi"/>
       <w:iCs/>
-      <w:color w:val="4F81BD" w:themeColor="accent1"/>
+      <w:color w:themeColor="accent1" w:val="4F81BD"/>
       <w:sz w:val="24"/>
       <w:szCs w:val="24"/>
     </w:rPr>
   </w:style>
-  <w:style w:type="paragraph" w:styleId="Heading6">
+  <w:style w:styleId="Heading6" w:type="paragraph">
     <w:name w:val="Heading 6"/>
     <w:basedOn w:val="Normal"/>
     <w:next w:val="BodyText"/>
@@ -2648,17 +2455,17 @@
     <w:pPr>
       <w:keepNext/>
       <w:keepLines/>
-      <w:spacing w:before="200" w:after="0"/>
+      <w:spacing w:after="0" w:before="200"/>
       <w:outlineLvl w:val="5"/>
     </w:pPr>
     <w:rPr>
-      <w:rFonts w:asciiTheme="majorHAnsi" w:eastAsiaTheme="majorEastAsia" w:hAnsiTheme="majorHAnsi" w:cstheme="majorBidi"/>
-      <w:color w:val="4F81BD" w:themeColor="accent1"/>
+      <w:rFonts w:asciiTheme="majorHAnsi" w:cstheme="majorBidi" w:eastAsiaTheme="majorEastAsia" w:hAnsiTheme="majorHAnsi"/>
+      <w:color w:themeColor="accent1" w:val="4F81BD"/>
       <w:sz w:val="24"/>
       <w:szCs w:val="24"/>
     </w:rPr>
   </w:style>
-  <w:style w:type="paragraph" w:styleId="Heading7">
+  <w:style w:styleId="Heading7" w:type="paragraph">
     <w:name w:val="Heading 7"/>
     <w:basedOn w:val="Normal"/>
     <w:next w:val="BodyText"/>
@@ -2668,17 +2475,17 @@
     <w:pPr>
       <w:keepNext/>
       <w:keepLines/>
-      <w:spacing w:before="200" w:after="0"/>
+      <w:spacing w:after="0" w:before="200"/>
       <w:outlineLvl w:val="6"/>
     </w:pPr>
     <w:rPr>
-      <w:rFonts w:asciiTheme="majorHAnsi" w:eastAsiaTheme="majorEastAsia" w:hAnsiTheme="majorHAnsi" w:cstheme="majorBidi"/>
-      <w:color w:val="4F81BD" w:themeColor="accent1"/>
+      <w:rFonts w:asciiTheme="majorHAnsi" w:cstheme="majorBidi" w:eastAsiaTheme="majorEastAsia" w:hAnsiTheme="majorHAnsi"/>
+      <w:color w:themeColor="accent1" w:val="4F81BD"/>
       <w:sz w:val="24"/>
       <w:szCs w:val="24"/>
     </w:rPr>
   </w:style>
-  <w:style w:type="paragraph" w:styleId="Heading8">
+  <w:style w:styleId="Heading8" w:type="paragraph">
     <w:name w:val="Heading 8"/>
     <w:basedOn w:val="Normal"/>
     <w:next w:val="BodyText"/>
@@ -2688,17 +2495,17 @@
     <w:pPr>
       <w:keepNext/>
       <w:keepLines/>
-      <w:spacing w:before="200" w:after="0"/>
+      <w:spacing w:after="0" w:before="200"/>
       <w:outlineLvl w:val="7"/>
     </w:pPr>
     <w:rPr>
-      <w:rFonts w:asciiTheme="majorHAnsi" w:eastAsiaTheme="majorEastAsia" w:hAnsiTheme="majorHAnsi" w:cstheme="majorBidi"/>
-      <w:color w:val="4F81BD" w:themeColor="accent1"/>
+      <w:rFonts w:asciiTheme="majorHAnsi" w:cstheme="majorBidi" w:eastAsiaTheme="majorEastAsia" w:hAnsiTheme="majorHAnsi"/>
+      <w:color w:themeColor="accent1" w:val="4F81BD"/>
       <w:sz w:val="24"/>
       <w:szCs w:val="24"/>
     </w:rPr>
   </w:style>
-  <w:style w:type="paragraph" w:styleId="Heading9">
+  <w:style w:styleId="Heading9" w:type="paragraph">
     <w:name w:val="Heading 9"/>
     <w:basedOn w:val="Normal"/>
     <w:next w:val="BodyText"/>
@@ -2708,17 +2515,17 @@
     <w:pPr>
       <w:keepNext/>
       <w:keepLines/>
-      <w:spacing w:before="200" w:after="0"/>
+      <w:spacing w:after="0" w:before="200"/>
       <w:outlineLvl w:val="8"/>
     </w:pPr>
     <w:rPr>
-      <w:rFonts w:asciiTheme="majorHAnsi" w:eastAsiaTheme="majorEastAsia" w:hAnsiTheme="majorHAnsi" w:cstheme="majorBidi"/>
-      <w:color w:val="4F81BD" w:themeColor="accent1"/>
+      <w:rFonts w:asciiTheme="majorHAnsi" w:cstheme="majorBidi" w:eastAsiaTheme="majorEastAsia" w:hAnsiTheme="majorHAnsi"/>
+      <w:color w:themeColor="accent1" w:val="4F81BD"/>
       <w:sz w:val="24"/>
       <w:szCs w:val="24"/>
     </w:rPr>
   </w:style>
-  <w:style w:type="paragraph" w:styleId="BlockText">
+  <w:style w:styleId="BlockText" w:type="paragraph">
     <w:name w:val="Block Text"/>
     <w:basedOn w:val="BodyText"/>
     <w:next w:val="BodyText"/>
@@ -2726,11 +2533,11 @@
     <w:unhideWhenUsed/>
     <w:qFormat/>
     <w:pPr>
-      <w:spacing w:before="100" w:after="100"/>
+      <w:spacing w:after="100" w:before="100"/>
       <w:ind w:firstLine="0" w:left="480" w:right="480"/>
     </w:pPr>
   </w:style>
-  <w:style w:type="paragraph" w:styleId="FootnoteText">
+  <w:style w:styleId="FootnoteText" w:type="paragraph">
     <w:name w:val="Footnote Text"/>
     <w:basedOn w:val="Normal"/>
     <w:next w:val="FootnoteText"/>
@@ -2738,28 +2545,43 @@
     <w:unhideWhenUsed/>
     <w:qFormat/>
   </w:style>
-  <w:style w:type="character" w:default="1" w:styleId="DefaultParagraphFont">
+  <w:style w:default="1" w:styleId="DefaultParagraphFont" w:type="character">
     <w:name w:val="Default Paragraph Font"/>
     <w:semiHidden/>
     <w:unhideWhenUsed/>
   </w:style>
-  <w:style w:type="table" w:default="1" w:styleId="Table">
+  <w:style w:default="1" w:styleId="Table" w:type="table">
     <w:name w:val="Table"/>
     <w:basedOn w:val="TableNormal"/>
     <w:semiHidden/>
     <w:unhideWhenUsed/>
     <w:qFormat/>
     <w:tblPr>
-      <w:tblInd w:w="0" w:type="dxa"/>
+      <w:tblInd w:type="dxa" w:w="0"/>
       <w:tblCellMar>
-        <w:top w:w="0" w:type="dxa"/>
-        <w:left w:w="108" w:type="dxa"/>
-        <w:bottom w:w="0" w:type="dxa"/>
-        <w:right w:w="108" w:type="dxa"/>
+        <w:top w:type="dxa" w:w="0"/>
+        <w:left w:type="dxa" w:w="108"/>
+        <w:bottom w:type="dxa" w:w="0"/>
+        <w:right w:type="dxa" w:w="108"/>
       </w:tblCellMar>
     </w:tblPr>
-  </w:style>
-  <w:style w:type="paragraph" w:customStyle="1" w:styleId="DefinitionTerm">
+    <w:tblStylePr w:type="firstRow">
+      <w:tblPr>
+        <w:jc w:val="left"/>
+        <w:tblInd w:type="dxa" w:w="0"/>
+      </w:tblPr>
+      <w:trPr>
+        <w:jc w:val="left"/>
+      </w:trPr>
+      <w:tcPr>
+        <w:vAlign w:val="bottom"/>
+        <w:tcBorders>
+          <w:bottom w:val="single"/>
+        </w:tcBorders>
+      </w:tcPr>
+    </w:tblStylePr>
+  </w:style>
+  <w:style w:customStyle="1" w:styleId="DefinitionTerm" w:type="paragraph">
     <w:name w:val="Definition Term"/>
     <w:basedOn w:val="Normal"/>
     <w:next w:val="Definition"/>
@@ -2772,49 +2594,49 @@
       <w:b/>
     </w:rPr>
   </w:style>
-  <w:style w:type="paragraph" w:customStyle="1" w:styleId="Definition">
+  <w:style w:customStyle="1" w:styleId="Definition" w:type="paragraph">
     <w:name w:val="Definition"/>
     <w:basedOn w:val="Normal"/>
   </w:style>
-  <w:style w:type="paragraph" w:styleId="Caption">
+  <w:style w:styleId="Caption" w:type="paragraph">
     <w:name w:val="Caption"/>
     <w:basedOn w:val="Normal"/>
     <w:link w:val="BodyTextChar"/>
     <w:pPr>
-      <w:spacing w:before="0" w:after="120"/>
+      <w:spacing w:after="120" w:before="0"/>
     </w:pPr>
     <w:rPr>
       <w:i/>
     </w:rPr>
   </w:style>
-  <w:style w:type="paragraph" w:customStyle="1" w:styleId="TableCaption">
+  <w:style w:customStyle="1" w:styleId="TableCaption" w:type="paragraph">
     <w:name w:val="Table Caption"/>
     <w:basedOn w:val="Caption"/>
     <w:pPr>
       <w:keepNext/>
     </w:pPr>
   </w:style>
-  <w:style w:type="paragraph" w:customStyle="1" w:styleId="ImageCaption">
+  <w:style w:customStyle="1" w:styleId="ImageCaption" w:type="paragraph">
     <w:name w:val="Image Caption"/>
     <w:basedOn w:val="Caption"/>
   </w:style>
-  <w:style w:type="paragraph" w:customStyle="1" w:styleId="Figure">
+  <w:style w:customStyle="1" w:styleId="Figure" w:type="paragraph">
     <w:name w:val="Figure"/>
     <w:basedOn w:val="Normal"/>
   </w:style>
-  <w:style w:type="paragraph" w:customStyle="1" w:styleId="CaptionedFigure">
+  <w:style w:customStyle="1" w:styleId="CaptionedFigure" w:type="paragraph">
     <w:name w:val="Captioned Figure"/>
     <w:basedOn w:val="Figure"/>
     <w:pPr>
       <w:keepNext/>
     </w:pPr>
   </w:style>
-  <w:style w:type="character" w:customStyle="1" w:styleId="BodyTextChar">
+  <w:style w:customStyle="1" w:styleId="BodyTextChar" w:type="character">
     <w:name w:val="Body Text Char"/>
     <w:basedOn w:val="DefaultParagraphFont"/>
     <w:link w:val="BodyText"/>
   </w:style>
-  <w:style w:type="character" w:customStyle="1" w:styleId="VerbatimChar">
+  <w:style w:customStyle="1" w:styleId="VerbatimChar" w:type="character">
     <w:name w:val="Verbatim Char"/>
     <w:basedOn w:val="BodyTextChar"/>
     <w:rPr>
@@ -2822,25 +2644,25 @@
       <w:sz w:val="22"/>
     </w:rPr>
   </w:style>
-  <w:style w:type="character" w:customStyle="1" w:styleId="SectionNumber">
+  <w:style w:customStyle="1" w:styleId="SectionNumber" w:type="character">
     <w:name w:val="Section Number"/>
     <w:basedOn w:val="BodyTextChar"/>
   </w:style>
-  <w:style w:type="character" w:styleId="FootnoteReference">
+  <w:style w:styleId="FootnoteReference" w:type="character">
     <w:name w:val="Footnote Reference"/>
     <w:basedOn w:val="BodyTextChar"/>
     <w:rPr>
       <w:vertAlign w:val="superscript"/>
     </w:rPr>
   </w:style>
-  <w:style w:type="character" w:styleId="Hyperlink">
+  <w:style w:styleId="Hyperlink" w:type="character">
     <w:name w:val="Hyperlink"/>
     <w:basedOn w:val="BodyTextChar"/>
     <w:rPr>
-      <w:color w:val="4F81BD" w:themeColor="accent1"/>
-    </w:rPr>
-  </w:style>
-  <w:style w:type="paragraph" w:styleId="TOCHeading">
+      <w:color w:themeColor="accent1" w:val="4F81BD"/>
+    </w:rPr>
+  </w:style>
+  <w:style w:styleId="TOCHeading" w:type="paragraph">
     <w:name w:val="TOC Heading"/>
     <w:basedOn w:val="Heading1"/>
     <w:next w:val="BodyText"/>
@@ -2852,10 +2674,10 @@
       <w:outlineLvl w:val="9"/>
     </w:pPr>
     <w:rPr>
-      <w:rFonts w:asciiTheme="majorHAnsi" w:eastAsiaTheme="majorEastAsia" w:hAnsiTheme="majorHAnsi" w:cstheme="majorBidi"/>
+      <w:rFonts w:asciiTheme="majorHAnsi" w:cstheme="majorBidi" w:eastAsiaTheme="majorEastAsia" w:hAnsiTheme="majorHAnsi"/>
       <w:b w:val="0"/>
       <w:bCs w:val="0"/>
-      <w:color w:val="365F91" w:themeColor="accent1" w:themeShade="BF"/>
+      <w:color w:themeColor="accent1" w:themeShade="BF" w:val="365F91"/>
     </w:rPr>
   </w:style>
   <w:style w:type="paragraph" w:customStyle="1" w:styleId="SourceCode">
@@ -2912,7 +2734,7 @@
     <w:name w:val="ConstantTok"/>
     <w:basedOn w:val="VerbatimChar"/>
     <w:rPr>
-      <w:color w:val="000000"/>
+      <w:color w:val="8f5902"/>
       <w:shd w:val="clear" w:fill="f8f8f8"/>
     </w:rPr>
   </w:style>
@@ -2928,8 +2750,9 @@
     <w:name w:val="SpecialCharTok"/>
     <w:basedOn w:val="VerbatimChar"/>
     <w:rPr>
-      <w:color w:val="000000"/>
+      <w:color w:val="ce5c00"/>
       <w:shd w:val="clear" w:fill="f8f8f8"/>
+      <w:b/>
     </w:rPr>
   </w:style>
   <w:style w:type="character" w:customStyle="1" w:styleId="StringTok">
@@ -3014,8 +2837,9 @@
     <w:name w:val="FunctionTok"/>
     <w:basedOn w:val="VerbatimChar"/>
     <w:rPr>
-      <w:color w:val="000000"/>
+      <w:color w:val="204a87"/>
       <w:shd w:val="clear" w:fill="f8f8f8"/>
+      <w:b/>
     </w:rPr>
   </w:style>
   <w:style w:type="character" w:customStyle="1" w:styleId="VariableTok">
@@ -3071,7 +2895,7 @@
     <w:name w:val="AttributeTok"/>
     <w:basedOn w:val="VerbatimChar"/>
     <w:rPr>
-      <w:color w:val="c4a000"/>
+      <w:color w:val="204a87"/>
       <w:shd w:val="clear" w:fill="f8f8f8"/>
     </w:rPr>
   </w:style>

</xml_diff>